<commit_message>
Windows NTLM Elevation of Privilege Vulnerability
</commit_message>
<xml_diff>
--- a/CVE-2023-21746/RequiredFiles/Steps.docx
+++ b/CVE-2023-21746/RequiredFiles/Steps.docx
@@ -159,13 +159,17 @@
     </w:p>
     <w:p>
       <w:r>
+        <w:t>3-</w:t>
+      </w:r>
+    </w:p>
+    <w:p>
+      <w:r>
         <w:rPr>
           <w:noProof/>
         </w:rPr>
-        <w:lastRenderedPageBreak/>
         <w:drawing>
-          <wp:inline distT="0" distB="0" distL="0" distR="0" wp14:anchorId="77B4352C" wp14:editId="14A40561">
-            <wp:extent cx="5760720" cy="1867535"/>
+          <wp:inline distT="0" distB="0" distL="0" distR="0" wp14:anchorId="5A9775EE" wp14:editId="099D96E5">
+            <wp:extent cx="5394960" cy="1511300"/>
             <wp:effectExtent l="0" t="0" r="0" b="0"/>
             <wp:docPr id="5" name="Resim 5"/>
             <wp:cNvGraphicFramePr>
@@ -187,7 +191,7 @@
                   <pic:spPr>
                     <a:xfrm>
                       <a:off x="0" y="0"/>
-                      <a:ext cx="5760720" cy="1867535"/>
+                      <a:ext cx="5451253" cy="1527069"/>
                     </a:xfrm>
                     <a:prstGeom prst="rect">
                       <a:avLst/>
@@ -200,6 +204,7 @@
         </w:drawing>
       </w:r>
     </w:p>
+    <w:p/>
     <w:p>
       <w:r>
         <w:t>Then build SprintCSP.sln</w:t>
@@ -207,7 +212,7 @@
     </w:p>
     <w:p>
       <w:r>
-        <w:t>3-</w:t>
+        <w:t>4-</w:t>
       </w:r>
     </w:p>
     <w:p>
@@ -259,7 +264,10 @@
     </w:p>
     <w:p>
       <w:r>
-        <w:t>4-</w:t>
+        <w:t>5</w:t>
+      </w:r>
+      <w:r>
+        <w:t>-</w:t>
       </w:r>
     </w:p>
     <w:p>
@@ -267,7 +275,6 @@
         <w:rPr>
           <w:noProof/>
         </w:rPr>
-        <w:lastRenderedPageBreak/>
         <w:drawing>
           <wp:inline distT="0" distB="0" distL="0" distR="0" wp14:anchorId="1C30E9C4" wp14:editId="1B84C505">
             <wp:extent cx="4429125" cy="3838575"/>
@@ -315,7 +322,54 @@
         <w:t>Enjoy!</w:t>
       </w:r>
     </w:p>
-    <w:p/>
+    <w:p>
+      <w:r>
+        <w:t>Mitigations</w:t>
+      </w:r>
+    </w:p>
+    <w:p>
+      <w:r>
+        <w:rPr>
+          <w:noProof/>
+        </w:rPr>
+        <w:lastRenderedPageBreak/>
+        <w:drawing>
+          <wp:inline distT="0" distB="0" distL="0" distR="0" wp14:anchorId="68AA9168" wp14:editId="307DB8DD">
+            <wp:extent cx="5760720" cy="5727700"/>
+            <wp:effectExtent l="0" t="0" r="0" b="6350"/>
+            <wp:docPr id="3" name="Resim 3"/>
+            <wp:cNvGraphicFramePr>
+              <a:graphicFrameLocks xmlns:a="http://schemas.openxmlformats.org/drawingml/2006/main" noChangeAspect="1"/>
+            </wp:cNvGraphicFramePr>
+            <a:graphic xmlns:a="http://schemas.openxmlformats.org/drawingml/2006/main">
+              <a:graphicData uri="http://schemas.openxmlformats.org/drawingml/2006/picture">
+                <pic:pic xmlns:pic="http://schemas.openxmlformats.org/drawingml/2006/picture">
+                  <pic:nvPicPr>
+                    <pic:cNvPr id="1" name=""/>
+                    <pic:cNvPicPr/>
+                  </pic:nvPicPr>
+                  <pic:blipFill>
+                    <a:blip r:embed="rId10"/>
+                    <a:stretch>
+                      <a:fillRect/>
+                    </a:stretch>
+                  </pic:blipFill>
+                  <pic:spPr>
+                    <a:xfrm>
+                      <a:off x="0" y="0"/>
+                      <a:ext cx="5760720" cy="5727700"/>
+                    </a:xfrm>
+                    <a:prstGeom prst="rect">
+                      <a:avLst/>
+                    </a:prstGeom>
+                  </pic:spPr>
+                </pic:pic>
+              </a:graphicData>
+            </a:graphic>
+          </wp:inline>
+        </w:drawing>
+      </w:r>
+    </w:p>
     <w:sectPr>
       <w:pgSz w:w="11906" w:h="16838"/>
       <w:pgMar w:top="1417" w:right="1417" w:bottom="1417" w:left="1417" w:header="708" w:footer="708" w:gutter="0"/>

</xml_diff>